<commit_message>
event driven design with SNS
</commit_message>
<xml_diff>
--- a/5-semestre/arquitetura-de-solucoes-em-nuvem/aula-8/etl2-vaction.docx
+++ b/5-semestre/arquitetura-de-solucoes-em-nuvem/aula-8/etl2-vaction.docx
@@ -8,12 +8,16 @@
         <w:rPr>
           <w:b/>
           <w:bCs/>
-        </w:rPr>
-      </w:pPr>
-      <w:r>
-        <w:rPr>
-          <w:b/>
-          <w:bCs/>
+          <w:sz w:val="24"/>
+          <w:szCs w:val="24"/>
+        </w:rPr>
+      </w:pPr>
+      <w:r>
+        <w:rPr>
+          <w:b/>
+          <w:bCs/>
+          <w:sz w:val="24"/>
+          <w:szCs w:val="24"/>
         </w:rPr>
         <w:t>Arquitetura De Soluções em Nuvem</w:t>
       </w:r>
@@ -24,12 +28,16 @@
         <w:rPr>
           <w:b/>
           <w:bCs/>
-        </w:rPr>
-      </w:pPr>
-      <w:r>
-        <w:rPr>
-          <w:b/>
-          <w:bCs/>
+          <w:sz w:val="24"/>
+          <w:szCs w:val="24"/>
+        </w:rPr>
+      </w:pPr>
+      <w:r>
+        <w:rPr>
+          <w:b/>
+          <w:bCs/>
+          <w:sz w:val="24"/>
+          <w:szCs w:val="24"/>
         </w:rPr>
         <w:t>Atividade 0</w:t>
       </w:r>
@@ -37,6 +45,8 @@
         <w:rPr>
           <w:b/>
           <w:bCs/>
+          <w:sz w:val="24"/>
+          <w:szCs w:val="24"/>
         </w:rPr>
         <w:t xml:space="preserve">8 </w:t>
       </w:r>
@@ -44,6 +54,8 @@
         <w:rPr>
           <w:b/>
           <w:bCs/>
+          <w:sz w:val="24"/>
+          <w:szCs w:val="24"/>
         </w:rPr>
         <w:t>ETL</w:t>
       </w:r>
@@ -51,6 +63,8 @@
         <w:rPr>
           <w:b/>
           <w:bCs/>
+          <w:sz w:val="24"/>
+          <w:szCs w:val="24"/>
         </w:rPr>
         <w:t>2</w:t>
       </w:r>
@@ -58,6 +72,8 @@
         <w:rPr>
           <w:b/>
           <w:bCs/>
+          <w:sz w:val="24"/>
+          <w:szCs w:val="24"/>
         </w:rPr>
         <w:t xml:space="preserve"> - Gabriel Duarte</w:t>
       </w:r>
@@ -68,6 +84,8 @@
         <w:rPr>
           <w:b/>
           <w:bCs/>
+          <w:sz w:val="24"/>
+          <w:szCs w:val="24"/>
           <w:u w:val="single"/>
         </w:rPr>
       </w:pPr>
@@ -75,6 +93,8 @@
         <w:rPr>
           <w:b/>
           <w:bCs/>
+          <w:sz w:val="24"/>
+          <w:szCs w:val="24"/>
         </w:rPr>
         <w:t>RA: 03231030</w:t>
       </w:r>
@@ -85,12 +105,16 @@
         <w:rPr>
           <w:b/>
           <w:bCs/>
-        </w:rPr>
-      </w:pPr>
-      <w:r>
-        <w:rPr>
-          <w:b/>
-          <w:bCs/>
+          <w:sz w:val="24"/>
+          <w:szCs w:val="24"/>
+        </w:rPr>
+      </w:pPr>
+      <w:r>
+        <w:rPr>
+          <w:b/>
+          <w:bCs/>
+          <w:sz w:val="24"/>
+          <w:szCs w:val="24"/>
         </w:rPr>
         <w:t>Passos:</w:t>
       </w:r>
@@ -105,12 +129,16 @@
         <w:rPr>
           <w:b/>
           <w:bCs/>
-        </w:rPr>
-      </w:pPr>
-      <w:r>
-        <w:rPr>
-          <w:b/>
-          <w:bCs/>
+          <w:sz w:val="24"/>
+          <w:szCs w:val="24"/>
+        </w:rPr>
+      </w:pPr>
+      <w:r>
+        <w:rPr>
+          <w:b/>
+          <w:bCs/>
+          <w:sz w:val="24"/>
+          <w:szCs w:val="24"/>
         </w:rPr>
         <w:t xml:space="preserve">Criar 2 </w:t>
       </w:r>
@@ -119,6 +147,8 @@
         <w:rPr>
           <w:b/>
           <w:bCs/>
+          <w:sz w:val="24"/>
+          <w:szCs w:val="24"/>
         </w:rPr>
         <w:t>Buckets</w:t>
       </w:r>
@@ -131,20 +161,40 @@
           <w:ilvl w:val="1"/>
           <w:numId w:val="5"/>
         </w:numPr>
-      </w:pPr>
-      <w:r>
+        <w:rPr>
+          <w:sz w:val="24"/>
+          <w:szCs w:val="24"/>
+        </w:rPr>
+      </w:pPr>
+      <w:r>
+        <w:rPr>
+          <w:sz w:val="24"/>
+          <w:szCs w:val="24"/>
+        </w:rPr>
         <w:t xml:space="preserve">Criar </w:t>
       </w:r>
       <w:proofErr w:type="spellStart"/>
       <w:r>
+        <w:rPr>
+          <w:sz w:val="24"/>
+          <w:szCs w:val="24"/>
+        </w:rPr>
         <w:t>Bucket</w:t>
       </w:r>
       <w:proofErr w:type="spellEnd"/>
       <w:r>
+        <w:rPr>
+          <w:sz w:val="24"/>
+          <w:szCs w:val="24"/>
+        </w:rPr>
         <w:t xml:space="preserve"> </w:t>
       </w:r>
       <w:proofErr w:type="spellStart"/>
       <w:r>
+        <w:rPr>
+          <w:sz w:val="24"/>
+          <w:szCs w:val="24"/>
+        </w:rPr>
         <w:t>raw</w:t>
       </w:r>
       <w:proofErr w:type="spellEnd"/>
@@ -156,20 +206,40 @@
           <w:ilvl w:val="1"/>
           <w:numId w:val="5"/>
         </w:numPr>
-      </w:pPr>
-      <w:r>
+        <w:rPr>
+          <w:sz w:val="24"/>
+          <w:szCs w:val="24"/>
+        </w:rPr>
+      </w:pPr>
+      <w:r>
+        <w:rPr>
+          <w:sz w:val="24"/>
+          <w:szCs w:val="24"/>
+        </w:rPr>
         <w:t xml:space="preserve">Criar </w:t>
       </w:r>
       <w:proofErr w:type="spellStart"/>
       <w:r>
+        <w:rPr>
+          <w:sz w:val="24"/>
+          <w:szCs w:val="24"/>
+        </w:rPr>
         <w:t>Bucket</w:t>
       </w:r>
       <w:proofErr w:type="spellEnd"/>
       <w:r>
+        <w:rPr>
+          <w:sz w:val="24"/>
+          <w:szCs w:val="24"/>
+        </w:rPr>
         <w:t xml:space="preserve"> </w:t>
       </w:r>
       <w:proofErr w:type="spellStart"/>
       <w:r>
+        <w:rPr>
+          <w:sz w:val="24"/>
+          <w:szCs w:val="24"/>
+        </w:rPr>
         <w:t>trusted</w:t>
       </w:r>
       <w:proofErr w:type="spellEnd"/>
@@ -184,12 +254,16 @@
         <w:rPr>
           <w:b/>
           <w:bCs/>
-        </w:rPr>
-      </w:pPr>
-      <w:r>
-        <w:rPr>
-          <w:b/>
-          <w:bCs/>
+          <w:sz w:val="24"/>
+          <w:szCs w:val="24"/>
+        </w:rPr>
+      </w:pPr>
+      <w:r>
+        <w:rPr>
+          <w:b/>
+          <w:bCs/>
+          <w:sz w:val="24"/>
+          <w:szCs w:val="24"/>
         </w:rPr>
         <w:t>C</w:t>
       </w:r>
@@ -197,6 +271,8 @@
         <w:rPr>
           <w:b/>
           <w:bCs/>
+          <w:sz w:val="24"/>
+          <w:szCs w:val="24"/>
         </w:rPr>
         <w:t xml:space="preserve">onfigurando o </w:t>
       </w:r>
@@ -204,6 +280,8 @@
         <w:rPr>
           <w:b/>
           <w:bCs/>
+          <w:sz w:val="24"/>
+          <w:szCs w:val="24"/>
         </w:rPr>
         <w:t>Lambda</w:t>
       </w:r>
@@ -216,12 +294,16 @@
           <w:numId w:val="6"/>
         </w:numPr>
         <w:rPr>
+          <w:sz w:val="24"/>
+          <w:szCs w:val="24"/>
           <w:lang w:val="en-US"/>
         </w:rPr>
       </w:pPr>
       <w:proofErr w:type="spellStart"/>
       <w:r>
         <w:rPr>
+          <w:sz w:val="24"/>
+          <w:szCs w:val="24"/>
           <w:lang w:val="en-US"/>
         </w:rPr>
         <w:t>Criando</w:t>
@@ -229,6 +311,8 @@
       <w:proofErr w:type="spellEnd"/>
       <w:r>
         <w:rPr>
+          <w:sz w:val="24"/>
+          <w:szCs w:val="24"/>
           <w:lang w:val="en-US"/>
         </w:rPr>
         <w:t xml:space="preserve"> a </w:t>
@@ -236,6 +320,8 @@
       <w:proofErr w:type="spellStart"/>
       <w:r>
         <w:rPr>
+          <w:sz w:val="24"/>
+          <w:szCs w:val="24"/>
           <w:lang w:val="en-US"/>
         </w:rPr>
         <w:t>função</w:t>
@@ -249,11 +335,23 @@
           <w:ilvl w:val="1"/>
           <w:numId w:val="6"/>
         </w:numPr>
-      </w:pPr>
-      <w:r>
+        <w:rPr>
+          <w:sz w:val="24"/>
+          <w:szCs w:val="24"/>
+        </w:rPr>
+      </w:pPr>
+      <w:r>
+        <w:rPr>
+          <w:sz w:val="24"/>
+          <w:szCs w:val="24"/>
+        </w:rPr>
         <w:t>Configura</w:t>
       </w:r>
       <w:r>
+        <w:rPr>
+          <w:sz w:val="24"/>
+          <w:szCs w:val="24"/>
+        </w:rPr>
         <w:t>ndo a camada da função [pandas]</w:t>
       </w:r>
     </w:p>
@@ -264,8 +362,16 @@
           <w:ilvl w:val="1"/>
           <w:numId w:val="6"/>
         </w:numPr>
-      </w:pPr>
-      <w:r>
+        <w:rPr>
+          <w:sz w:val="24"/>
+          <w:szCs w:val="24"/>
+        </w:rPr>
+      </w:pPr>
+      <w:r>
+        <w:rPr>
+          <w:sz w:val="24"/>
+          <w:szCs w:val="24"/>
+        </w:rPr>
         <w:t>Configurando os gatilhos</w:t>
       </w:r>
     </w:p>
@@ -276,8 +382,16 @@
           <w:ilvl w:val="1"/>
           <w:numId w:val="6"/>
         </w:numPr>
-      </w:pPr>
-      <w:r>
+        <w:rPr>
+          <w:sz w:val="24"/>
+          <w:szCs w:val="24"/>
+        </w:rPr>
+      </w:pPr>
+      <w:r>
+        <w:rPr>
+          <w:sz w:val="24"/>
+          <w:szCs w:val="24"/>
+        </w:rPr>
         <w:t>Configurando a função com código</w:t>
       </w:r>
     </w:p>
@@ -288,11 +402,17 @@
           <w:ilvl w:val="0"/>
           <w:numId w:val="1"/>
         </w:numPr>
-      </w:pPr>
-      <w:r>
-        <w:rPr>
-          <w:b/>
-          <w:bCs/>
+        <w:rPr>
+          <w:sz w:val="24"/>
+          <w:szCs w:val="24"/>
+        </w:rPr>
+      </w:pPr>
+      <w:r>
+        <w:rPr>
+          <w:b/>
+          <w:bCs/>
+          <w:sz w:val="24"/>
+          <w:szCs w:val="24"/>
         </w:rPr>
         <w:t xml:space="preserve">Testando </w:t>
       </w:r>
@@ -300,6 +420,8 @@
         <w:rPr>
           <w:b/>
           <w:bCs/>
+          <w:sz w:val="24"/>
+          <w:szCs w:val="24"/>
         </w:rPr>
         <w:t>ETL</w:t>
       </w:r>
@@ -307,6 +429,8 @@
         <w:rPr>
           <w:b/>
           <w:bCs/>
+          <w:sz w:val="24"/>
+          <w:szCs w:val="24"/>
         </w:rPr>
         <w:t xml:space="preserve"> com a função</w:t>
       </w:r>
@@ -319,30 +443,56 @@
           <w:numId w:val="7"/>
         </w:numPr>
         <w:rPr>
+          <w:sz w:val="24"/>
+          <w:szCs w:val="24"/>
           <w:lang w:val="en-US"/>
         </w:rPr>
       </w:pPr>
       <w:r>
+        <w:rPr>
+          <w:sz w:val="24"/>
+          <w:szCs w:val="24"/>
+        </w:rPr>
         <w:t xml:space="preserve">Adicionar </w:t>
       </w:r>
       <w:proofErr w:type="spellStart"/>
       <w:r>
+        <w:rPr>
+          <w:sz w:val="24"/>
+          <w:szCs w:val="24"/>
+        </w:rPr>
         <w:t>csv</w:t>
       </w:r>
       <w:proofErr w:type="spellEnd"/>
       <w:r>
+        <w:rPr>
+          <w:sz w:val="24"/>
+          <w:szCs w:val="24"/>
+        </w:rPr>
         <w:t xml:space="preserve"> no </w:t>
       </w:r>
       <w:proofErr w:type="spellStart"/>
       <w:r>
+        <w:rPr>
+          <w:sz w:val="24"/>
+          <w:szCs w:val="24"/>
+        </w:rPr>
         <w:t>bucket</w:t>
       </w:r>
       <w:proofErr w:type="spellEnd"/>
       <w:r>
+        <w:rPr>
+          <w:sz w:val="24"/>
+          <w:szCs w:val="24"/>
+        </w:rPr>
         <w:t xml:space="preserve"> </w:t>
       </w:r>
       <w:proofErr w:type="spellStart"/>
       <w:r>
+        <w:rPr>
+          <w:sz w:val="24"/>
+          <w:szCs w:val="24"/>
+        </w:rPr>
         <w:t>raw</w:t>
       </w:r>
       <w:proofErr w:type="spellEnd"/>
@@ -354,20 +504,660 @@
           <w:ilvl w:val="1"/>
           <w:numId w:val="7"/>
         </w:numPr>
-      </w:pPr>
-      <w:r>
+        <w:rPr>
+          <w:sz w:val="24"/>
+          <w:szCs w:val="24"/>
+        </w:rPr>
+      </w:pPr>
+      <w:r>
+        <w:rPr>
+          <w:sz w:val="24"/>
+          <w:szCs w:val="24"/>
+        </w:rPr>
         <w:t xml:space="preserve">Verificar se o </w:t>
       </w:r>
       <w:proofErr w:type="spellStart"/>
       <w:r>
+        <w:rPr>
+          <w:sz w:val="24"/>
+          <w:szCs w:val="24"/>
+        </w:rPr>
         <w:t>csv</w:t>
       </w:r>
       <w:proofErr w:type="spellEnd"/>
       <w:r>
+        <w:rPr>
+          <w:sz w:val="24"/>
+          <w:szCs w:val="24"/>
+        </w:rPr>
         <w:t xml:space="preserve"> tratado foi criado</w:t>
       </w:r>
       <w:r>
+        <w:rPr>
+          <w:sz w:val="24"/>
+          <w:szCs w:val="24"/>
+        </w:rPr>
         <w:t xml:space="preserve"> </w:t>
+      </w:r>
+    </w:p>
+    <w:p/>
+    <w:p/>
+    <w:p/>
+    <w:p>
+      <w:pPr>
+        <w:jc w:val="center"/>
+      </w:pPr>
+      <w:proofErr w:type="gramStart"/>
+      <w:r>
+        <w:t>Evidencias</w:t>
+      </w:r>
+      <w:proofErr w:type="gramEnd"/>
+    </w:p>
+    <w:p>
+      <w:pPr>
+        <w:jc w:val="center"/>
+      </w:pPr>
+    </w:p>
+    <w:p>
+      <w:pPr>
+        <w:rPr>
+          <w:b/>
+          <w:bCs/>
+        </w:rPr>
+      </w:pPr>
+      <w:r>
+        <w:rPr>
+          <w:b/>
+          <w:bCs/>
+        </w:rPr>
+        <w:t>1-</w:t>
+      </w:r>
+    </w:p>
+    <w:p>
+      <w:pPr>
+        <w:rPr>
+          <w:b/>
+          <w:bCs/>
+        </w:rPr>
+      </w:pPr>
+      <w:r>
+        <w:rPr>
+          <w:noProof/>
+        </w:rPr>
+        <w:drawing>
+          <wp:inline distT="0" distB="0" distL="0" distR="0" wp14:anchorId="17BCE467" wp14:editId="47C86228">
+            <wp:extent cx="5400040" cy="2720975"/>
+            <wp:effectExtent l="0" t="0" r="0" b="3175"/>
+            <wp:docPr id="1783407523" name="Imagem 1" descr="Interface gráfica do usuário, Texto, Aplicativo, Email&#10;&#10;O conteúdo gerado por IA pode estar incorreto."/>
+            <wp:cNvGraphicFramePr>
+              <a:graphicFrameLocks xmlns:a="http://schemas.openxmlformats.org/drawingml/2006/main" noChangeAspect="1"/>
+            </wp:cNvGraphicFramePr>
+            <a:graphic xmlns:a="http://schemas.openxmlformats.org/drawingml/2006/main">
+              <a:graphicData uri="http://schemas.openxmlformats.org/drawingml/2006/picture">
+                <pic:pic xmlns:pic="http://schemas.openxmlformats.org/drawingml/2006/picture">
+                  <pic:nvPicPr>
+                    <pic:cNvPr id="306872886" name="Imagem 1" descr="Interface gráfica do usuário, Texto, Aplicativo, Email&#10;&#10;O conteúdo gerado por IA pode estar incorreto."/>
+                    <pic:cNvPicPr/>
+                  </pic:nvPicPr>
+                  <pic:blipFill>
+                    <a:blip r:embed="rId5"/>
+                    <a:stretch>
+                      <a:fillRect/>
+                    </a:stretch>
+                  </pic:blipFill>
+                  <pic:spPr>
+                    <a:xfrm>
+                      <a:off x="0" y="0"/>
+                      <a:ext cx="5400040" cy="2720975"/>
+                    </a:xfrm>
+                    <a:prstGeom prst="rect">
+                      <a:avLst/>
+                    </a:prstGeom>
+                  </pic:spPr>
+                </pic:pic>
+              </a:graphicData>
+            </a:graphic>
+          </wp:inline>
+        </w:drawing>
+      </w:r>
+    </w:p>
+    <w:p>
+      <w:pPr>
+        <w:rPr>
+          <w:b/>
+          <w:bCs/>
+        </w:rPr>
+      </w:pPr>
+      <w:r>
+        <w:rPr>
+          <w:b/>
+          <w:bCs/>
+        </w:rPr>
+        <w:t>2-</w:t>
+      </w:r>
+    </w:p>
+    <w:p>
+      <w:pPr>
+        <w:rPr>
+          <w:b/>
+          <w:bCs/>
+        </w:rPr>
+      </w:pPr>
+      <w:r>
+        <w:rPr>
+          <w:b/>
+          <w:bCs/>
+        </w:rPr>
+        <w:t>2.1</w:t>
+      </w:r>
+    </w:p>
+    <w:p>
+      <w:pPr>
+        <w:rPr>
+          <w:b/>
+          <w:bCs/>
+        </w:rPr>
+      </w:pPr>
+      <w:r>
+        <w:rPr>
+          <w:b/>
+          <w:bCs/>
+        </w:rPr>
+        <w:lastRenderedPageBreak/>
+        <w:drawing>
+          <wp:inline distT="0" distB="0" distL="0" distR="0" wp14:anchorId="3DDDE07C" wp14:editId="19C437A1">
+            <wp:extent cx="5400040" cy="2839720"/>
+            <wp:effectExtent l="0" t="0" r="0" b="0"/>
+            <wp:docPr id="1751772799" name="Imagem 1" descr="Tela de computador com texto preto sobre fundo branco&#10;&#10;O conteúdo gerado por IA pode estar incorreto."/>
+            <wp:cNvGraphicFramePr>
+              <a:graphicFrameLocks xmlns:a="http://schemas.openxmlformats.org/drawingml/2006/main" noChangeAspect="1"/>
+            </wp:cNvGraphicFramePr>
+            <a:graphic xmlns:a="http://schemas.openxmlformats.org/drawingml/2006/main">
+              <a:graphicData uri="http://schemas.openxmlformats.org/drawingml/2006/picture">
+                <pic:pic xmlns:pic="http://schemas.openxmlformats.org/drawingml/2006/picture">
+                  <pic:nvPicPr>
+                    <pic:cNvPr id="1751772799" name="Imagem 1" descr="Tela de computador com texto preto sobre fundo branco&#10;&#10;O conteúdo gerado por IA pode estar incorreto."/>
+                    <pic:cNvPicPr/>
+                  </pic:nvPicPr>
+                  <pic:blipFill>
+                    <a:blip r:embed="rId6"/>
+                    <a:stretch>
+                      <a:fillRect/>
+                    </a:stretch>
+                  </pic:blipFill>
+                  <pic:spPr>
+                    <a:xfrm>
+                      <a:off x="0" y="0"/>
+                      <a:ext cx="5400040" cy="2839720"/>
+                    </a:xfrm>
+                    <a:prstGeom prst="rect">
+                      <a:avLst/>
+                    </a:prstGeom>
+                  </pic:spPr>
+                </pic:pic>
+              </a:graphicData>
+            </a:graphic>
+          </wp:inline>
+        </w:drawing>
+      </w:r>
+    </w:p>
+    <w:p>
+      <w:pPr>
+        <w:rPr>
+          <w:b/>
+          <w:bCs/>
+        </w:rPr>
+      </w:pPr>
+      <w:r>
+        <w:rPr>
+          <w:b/>
+          <w:bCs/>
+        </w:rPr>
+        <w:t>2.2</w:t>
+      </w:r>
+    </w:p>
+    <w:p>
+      <w:pPr>
+        <w:rPr>
+          <w:b/>
+          <w:bCs/>
+        </w:rPr>
+      </w:pPr>
+      <w:r>
+        <w:rPr>
+          <w:b/>
+          <w:bCs/>
+        </w:rPr>
+        <w:drawing>
+          <wp:inline distT="0" distB="0" distL="0" distR="0" wp14:anchorId="7D499129" wp14:editId="1BE6543A">
+            <wp:extent cx="5400040" cy="599440"/>
+            <wp:effectExtent l="0" t="0" r="0" b="0"/>
+            <wp:docPr id="1264834137" name="Imagem 1"/>
+            <wp:cNvGraphicFramePr>
+              <a:graphicFrameLocks xmlns:a="http://schemas.openxmlformats.org/drawingml/2006/main" noChangeAspect="1"/>
+            </wp:cNvGraphicFramePr>
+            <a:graphic xmlns:a="http://schemas.openxmlformats.org/drawingml/2006/main">
+              <a:graphicData uri="http://schemas.openxmlformats.org/drawingml/2006/picture">
+                <pic:pic xmlns:pic="http://schemas.openxmlformats.org/drawingml/2006/picture">
+                  <pic:nvPicPr>
+                    <pic:cNvPr id="1264834137" name=""/>
+                    <pic:cNvPicPr/>
+                  </pic:nvPicPr>
+                  <pic:blipFill>
+                    <a:blip r:embed="rId7"/>
+                    <a:stretch>
+                      <a:fillRect/>
+                    </a:stretch>
+                  </pic:blipFill>
+                  <pic:spPr>
+                    <a:xfrm>
+                      <a:off x="0" y="0"/>
+                      <a:ext cx="5400040" cy="599440"/>
+                    </a:xfrm>
+                    <a:prstGeom prst="rect">
+                      <a:avLst/>
+                    </a:prstGeom>
+                  </pic:spPr>
+                </pic:pic>
+              </a:graphicData>
+            </a:graphic>
+          </wp:inline>
+        </w:drawing>
+      </w:r>
+    </w:p>
+    <w:p>
+      <w:pPr>
+        <w:rPr>
+          <w:b/>
+          <w:bCs/>
+        </w:rPr>
+      </w:pPr>
+      <w:r>
+        <w:rPr>
+          <w:b/>
+          <w:bCs/>
+        </w:rPr>
+        <w:t>2.3</w:t>
+      </w:r>
+    </w:p>
+    <w:p>
+      <w:pPr>
+        <w:rPr>
+          <w:b/>
+          <w:bCs/>
+        </w:rPr>
+      </w:pPr>
+      <w:r>
+        <w:rPr>
+          <w:b/>
+          <w:bCs/>
+        </w:rPr>
+        <w:drawing>
+          <wp:inline distT="0" distB="0" distL="0" distR="0" wp14:anchorId="2FB941FF" wp14:editId="326B7FB3">
+            <wp:extent cx="5400040" cy="1726565"/>
+            <wp:effectExtent l="0" t="0" r="0" b="6985"/>
+            <wp:docPr id="1620626903" name="Imagem 1" descr="Interface gráfica do usuário, Texto, Aplicativo, Email&#10;&#10;O conteúdo gerado por IA pode estar incorreto."/>
+            <wp:cNvGraphicFramePr>
+              <a:graphicFrameLocks xmlns:a="http://schemas.openxmlformats.org/drawingml/2006/main" noChangeAspect="1"/>
+            </wp:cNvGraphicFramePr>
+            <a:graphic xmlns:a="http://schemas.openxmlformats.org/drawingml/2006/main">
+              <a:graphicData uri="http://schemas.openxmlformats.org/drawingml/2006/picture">
+                <pic:pic xmlns:pic="http://schemas.openxmlformats.org/drawingml/2006/picture">
+                  <pic:nvPicPr>
+                    <pic:cNvPr id="1620626903" name="Imagem 1" descr="Interface gráfica do usuário, Texto, Aplicativo, Email&#10;&#10;O conteúdo gerado por IA pode estar incorreto."/>
+                    <pic:cNvPicPr/>
+                  </pic:nvPicPr>
+                  <pic:blipFill>
+                    <a:blip r:embed="rId8"/>
+                    <a:stretch>
+                      <a:fillRect/>
+                    </a:stretch>
+                  </pic:blipFill>
+                  <pic:spPr>
+                    <a:xfrm>
+                      <a:off x="0" y="0"/>
+                      <a:ext cx="5400040" cy="1726565"/>
+                    </a:xfrm>
+                    <a:prstGeom prst="rect">
+                      <a:avLst/>
+                    </a:prstGeom>
+                  </pic:spPr>
+                </pic:pic>
+              </a:graphicData>
+            </a:graphic>
+          </wp:inline>
+        </w:drawing>
+      </w:r>
+    </w:p>
+    <w:p>
+      <w:pPr>
+        <w:rPr>
+          <w:b/>
+          <w:bCs/>
+        </w:rPr>
+      </w:pPr>
+      <w:r>
+        <w:rPr>
+          <w:b/>
+          <w:bCs/>
+        </w:rPr>
+        <w:t>2.4</w:t>
+      </w:r>
+    </w:p>
+    <w:p>
+      <w:pPr>
+        <w:rPr>
+          <w:b/>
+          <w:bCs/>
+        </w:rPr>
+      </w:pPr>
+      <w:r>
+        <w:rPr>
+          <w:b/>
+          <w:bCs/>
+        </w:rPr>
+        <w:lastRenderedPageBreak/>
+        <w:drawing>
+          <wp:inline distT="0" distB="0" distL="0" distR="0" wp14:anchorId="4E493D17" wp14:editId="117CF7DD">
+            <wp:extent cx="5400040" cy="2651760"/>
+            <wp:effectExtent l="0" t="0" r="0" b="0"/>
+            <wp:docPr id="2119400462" name="Imagem 1" descr="Interface gráfica do usuário, Texto, Aplicativo, Email&#10;&#10;O conteúdo gerado por IA pode estar incorreto."/>
+            <wp:cNvGraphicFramePr>
+              <a:graphicFrameLocks xmlns:a="http://schemas.openxmlformats.org/drawingml/2006/main" noChangeAspect="1"/>
+            </wp:cNvGraphicFramePr>
+            <a:graphic xmlns:a="http://schemas.openxmlformats.org/drawingml/2006/main">
+              <a:graphicData uri="http://schemas.openxmlformats.org/drawingml/2006/picture">
+                <pic:pic xmlns:pic="http://schemas.openxmlformats.org/drawingml/2006/picture">
+                  <pic:nvPicPr>
+                    <pic:cNvPr id="2119400462" name="Imagem 1" descr="Interface gráfica do usuário, Texto, Aplicativo, Email&#10;&#10;O conteúdo gerado por IA pode estar incorreto."/>
+                    <pic:cNvPicPr/>
+                  </pic:nvPicPr>
+                  <pic:blipFill>
+                    <a:blip r:embed="rId9"/>
+                    <a:stretch>
+                      <a:fillRect/>
+                    </a:stretch>
+                  </pic:blipFill>
+                  <pic:spPr>
+                    <a:xfrm>
+                      <a:off x="0" y="0"/>
+                      <a:ext cx="5400040" cy="2651760"/>
+                    </a:xfrm>
+                    <a:prstGeom prst="rect">
+                      <a:avLst/>
+                    </a:prstGeom>
+                  </pic:spPr>
+                </pic:pic>
+              </a:graphicData>
+            </a:graphic>
+          </wp:inline>
+        </w:drawing>
+      </w:r>
+    </w:p>
+    <w:p>
+      <w:pPr>
+        <w:rPr>
+          <w:b/>
+          <w:bCs/>
+        </w:rPr>
+      </w:pPr>
+      <w:r>
+        <w:rPr>
+          <w:b/>
+          <w:bCs/>
+        </w:rPr>
+        <w:drawing>
+          <wp:inline distT="0" distB="0" distL="0" distR="0" wp14:anchorId="3E3D0001" wp14:editId="0F115B27">
+            <wp:extent cx="5400040" cy="2899410"/>
+            <wp:effectExtent l="0" t="0" r="0" b="0"/>
+            <wp:docPr id="2072017189" name="Imagem 1" descr="Interface gráfica do usuário, Texto, Aplicativo&#10;&#10;O conteúdo gerado por IA pode estar incorreto."/>
+            <wp:cNvGraphicFramePr>
+              <a:graphicFrameLocks xmlns:a="http://schemas.openxmlformats.org/drawingml/2006/main" noChangeAspect="1"/>
+            </wp:cNvGraphicFramePr>
+            <a:graphic xmlns:a="http://schemas.openxmlformats.org/drawingml/2006/main">
+              <a:graphicData uri="http://schemas.openxmlformats.org/drawingml/2006/picture">
+                <pic:pic xmlns:pic="http://schemas.openxmlformats.org/drawingml/2006/picture">
+                  <pic:nvPicPr>
+                    <pic:cNvPr id="2072017189" name="Imagem 1" descr="Interface gráfica do usuário, Texto, Aplicativo&#10;&#10;O conteúdo gerado por IA pode estar incorreto."/>
+                    <pic:cNvPicPr/>
+                  </pic:nvPicPr>
+                  <pic:blipFill>
+                    <a:blip r:embed="rId10"/>
+                    <a:stretch>
+                      <a:fillRect/>
+                    </a:stretch>
+                  </pic:blipFill>
+                  <pic:spPr>
+                    <a:xfrm>
+                      <a:off x="0" y="0"/>
+                      <a:ext cx="5400040" cy="2899410"/>
+                    </a:xfrm>
+                    <a:prstGeom prst="rect">
+                      <a:avLst/>
+                    </a:prstGeom>
+                  </pic:spPr>
+                </pic:pic>
+              </a:graphicData>
+            </a:graphic>
+          </wp:inline>
+        </w:drawing>
+      </w:r>
+    </w:p>
+    <w:p>
+      <w:pPr>
+        <w:rPr>
+          <w:b/>
+          <w:bCs/>
+        </w:rPr>
+      </w:pPr>
+      <w:r>
+        <w:rPr>
+          <w:b/>
+          <w:bCs/>
+        </w:rPr>
+        <w:t>3-</w:t>
+      </w:r>
+    </w:p>
+    <w:p>
+      <w:pPr>
+        <w:rPr>
+          <w:b/>
+          <w:bCs/>
+        </w:rPr>
+      </w:pPr>
+      <w:r>
+        <w:rPr>
+          <w:b/>
+          <w:bCs/>
+        </w:rPr>
+        <w:t>3.1</w:t>
+      </w:r>
+    </w:p>
+    <w:p>
+      <w:pPr>
+        <w:rPr>
+          <w:b/>
+          <w:bCs/>
+        </w:rPr>
+      </w:pPr>
+      <w:r>
+        <w:rPr>
+          <w:b/>
+          <w:bCs/>
+        </w:rPr>
+        <w:drawing>
+          <wp:inline distT="0" distB="0" distL="0" distR="0" wp14:anchorId="3DA25CF7" wp14:editId="17A87AAC">
+            <wp:extent cx="5400040" cy="2271395"/>
+            <wp:effectExtent l="0" t="0" r="0" b="0"/>
+            <wp:docPr id="254685036" name="Imagem 1" descr="Interface gráfica do usuário, Texto, Site&#10;&#10;O conteúdo gerado por IA pode estar incorreto."/>
+            <wp:cNvGraphicFramePr>
+              <a:graphicFrameLocks xmlns:a="http://schemas.openxmlformats.org/drawingml/2006/main" noChangeAspect="1"/>
+            </wp:cNvGraphicFramePr>
+            <a:graphic xmlns:a="http://schemas.openxmlformats.org/drawingml/2006/main">
+              <a:graphicData uri="http://schemas.openxmlformats.org/drawingml/2006/picture">
+                <pic:pic xmlns:pic="http://schemas.openxmlformats.org/drawingml/2006/picture">
+                  <pic:nvPicPr>
+                    <pic:cNvPr id="254685036" name="Imagem 1" descr="Interface gráfica do usuário, Texto, Site&#10;&#10;O conteúdo gerado por IA pode estar incorreto."/>
+                    <pic:cNvPicPr/>
+                  </pic:nvPicPr>
+                  <pic:blipFill>
+                    <a:blip r:embed="rId11"/>
+                    <a:stretch>
+                      <a:fillRect/>
+                    </a:stretch>
+                  </pic:blipFill>
+                  <pic:spPr>
+                    <a:xfrm>
+                      <a:off x="0" y="0"/>
+                      <a:ext cx="5400040" cy="2271395"/>
+                    </a:xfrm>
+                    <a:prstGeom prst="rect">
+                      <a:avLst/>
+                    </a:prstGeom>
+                  </pic:spPr>
+                </pic:pic>
+              </a:graphicData>
+            </a:graphic>
+          </wp:inline>
+        </w:drawing>
+      </w:r>
+    </w:p>
+    <w:p>
+      <w:pPr>
+        <w:rPr>
+          <w:b/>
+          <w:bCs/>
+        </w:rPr>
+      </w:pPr>
+      <w:r>
+        <w:rPr>
+          <w:b/>
+          <w:bCs/>
+        </w:rPr>
+        <w:lastRenderedPageBreak/>
+        <w:t>3.2</w:t>
+      </w:r>
+    </w:p>
+    <w:p>
+      <w:pPr>
+        <w:rPr>
+          <w:b/>
+          <w:bCs/>
+        </w:rPr>
+      </w:pPr>
+      <w:r>
+        <w:rPr>
+          <w:b/>
+          <w:bCs/>
+        </w:rPr>
+        <w:drawing>
+          <wp:inline distT="0" distB="0" distL="0" distR="0" wp14:anchorId="267AC1FE" wp14:editId="1FC2CF65">
+            <wp:extent cx="5400040" cy="1701800"/>
+            <wp:effectExtent l="0" t="0" r="0" b="0"/>
+            <wp:docPr id="2018365699" name="Imagem 1" descr="Tela de computador com texto preto sobre fundo branco&#10;&#10;O conteúdo gerado por IA pode estar incorreto."/>
+            <wp:cNvGraphicFramePr>
+              <a:graphicFrameLocks xmlns:a="http://schemas.openxmlformats.org/drawingml/2006/main" noChangeAspect="1"/>
+            </wp:cNvGraphicFramePr>
+            <a:graphic xmlns:a="http://schemas.openxmlformats.org/drawingml/2006/main">
+              <a:graphicData uri="http://schemas.openxmlformats.org/drawingml/2006/picture">
+                <pic:pic xmlns:pic="http://schemas.openxmlformats.org/drawingml/2006/picture">
+                  <pic:nvPicPr>
+                    <pic:cNvPr id="2018365699" name="Imagem 1" descr="Tela de computador com texto preto sobre fundo branco&#10;&#10;O conteúdo gerado por IA pode estar incorreto."/>
+                    <pic:cNvPicPr/>
+                  </pic:nvPicPr>
+                  <pic:blipFill>
+                    <a:blip r:embed="rId12"/>
+                    <a:stretch>
+                      <a:fillRect/>
+                    </a:stretch>
+                  </pic:blipFill>
+                  <pic:spPr>
+                    <a:xfrm>
+                      <a:off x="0" y="0"/>
+                      <a:ext cx="5400040" cy="1701800"/>
+                    </a:xfrm>
+                    <a:prstGeom prst="rect">
+                      <a:avLst/>
+                    </a:prstGeom>
+                  </pic:spPr>
+                </pic:pic>
+              </a:graphicData>
+            </a:graphic>
+          </wp:inline>
+        </w:drawing>
+      </w:r>
+    </w:p>
+    <w:p>
+      <w:pPr>
+        <w:rPr>
+          <w:b/>
+          <w:bCs/>
+        </w:rPr>
+      </w:pPr>
+    </w:p>
+    <w:p>
+      <w:pPr>
+        <w:rPr>
+          <w:b/>
+          <w:bCs/>
+          <w:u w:val="single"/>
+        </w:rPr>
+      </w:pPr>
+      <w:r>
+        <w:rPr>
+          <w:b/>
+          <w:bCs/>
+        </w:rPr>
+        <w:t xml:space="preserve">Tempo final: 2 segundos de execução da função </w:t>
+      </w:r>
+    </w:p>
+    <w:p>
+      <w:pPr>
+        <w:rPr>
+          <w:b/>
+          <w:bCs/>
+        </w:rPr>
+      </w:pPr>
+      <w:r>
+        <w:rPr>
+          <w:b/>
+          <w:bCs/>
+        </w:rPr>
+        <w:drawing>
+          <wp:inline distT="0" distB="0" distL="0" distR="0" wp14:anchorId="1D3EE18B" wp14:editId="1BA7D72E">
+            <wp:extent cx="5400040" cy="2773045"/>
+            <wp:effectExtent l="0" t="0" r="0" b="8255"/>
+            <wp:docPr id="1417561955" name="Imagem 1" descr="Tela de computador com texto preto sobre fundo branco&#10;&#10;O conteúdo gerado por IA pode estar incorreto."/>
+            <wp:cNvGraphicFramePr>
+              <a:graphicFrameLocks xmlns:a="http://schemas.openxmlformats.org/drawingml/2006/main" noChangeAspect="1"/>
+            </wp:cNvGraphicFramePr>
+            <a:graphic xmlns:a="http://schemas.openxmlformats.org/drawingml/2006/main">
+              <a:graphicData uri="http://schemas.openxmlformats.org/drawingml/2006/picture">
+                <pic:pic xmlns:pic="http://schemas.openxmlformats.org/drawingml/2006/picture">
+                  <pic:nvPicPr>
+                    <pic:cNvPr id="1417561955" name="Imagem 1" descr="Tela de computador com texto preto sobre fundo branco&#10;&#10;O conteúdo gerado por IA pode estar incorreto."/>
+                    <pic:cNvPicPr/>
+                  </pic:nvPicPr>
+                  <pic:blipFill>
+                    <a:blip r:embed="rId13"/>
+                    <a:stretch>
+                      <a:fillRect/>
+                    </a:stretch>
+                  </pic:blipFill>
+                  <pic:spPr>
+                    <a:xfrm>
+                      <a:off x="0" y="0"/>
+                      <a:ext cx="5400040" cy="2773045"/>
+                    </a:xfrm>
+                    <a:prstGeom prst="rect">
+                      <a:avLst/>
+                    </a:prstGeom>
+                  </pic:spPr>
+                </pic:pic>
+              </a:graphicData>
+            </a:graphic>
+          </wp:inline>
+        </w:drawing>
       </w:r>
     </w:p>
     <w:sectPr>

</xml_diff>